<commit_message>
validate username and email
</commit_message>
<xml_diff>
--- a/天猫商城.docx
+++ b/天猫商城.docx
@@ -11597,6 +11597,8 @@
             <w:r>
               <w:br/>
             </w:r>
+          </w:p>
+          <w:p>
             <w:r>
               <w:br/>
               <w:t>import javax.servlet.http.HttpSession;</w:t>
@@ -11894,13 +11896,13 @@
             </w:r>
             <w:r>
               <w:br/>
+            </w:r>
+            <w:r>
+              <w:lastRenderedPageBreak/>
               <w:t xml:space="preserve">        return response;</w:t>
             </w:r>
             <w:r>
               <w:br/>
-            </w:r>
-            <w:r>
-              <w:lastRenderedPageBreak/>
               <w:t xml:space="preserve">    }</w:t>
             </w:r>
             <w:r>
@@ -11937,12 +11939,3046 @@
     </w:p>
     <w:p>
       <w:pPr>
-        <w:rPr>
-          <w:rFonts w:hint="eastAsia"/>
-        </w:rPr>
+        <w:pStyle w:val="5"/>
       </w:pPr>
-      <w:bookmarkStart w:id="0" w:name="_GoBack"/>
-      <w:bookmarkEnd w:id="0"/>
+      <w:r>
+        <w:rPr>
+          <w:rFonts w:hint="eastAsia"/>
+        </w:rPr>
+        <w:t>4.2.1</w:t>
+      </w:r>
+      <w:r>
+        <w:t xml:space="preserve"> Controller</w:t>
+      </w:r>
+      <w:r>
+        <w:rPr>
+          <w:rFonts w:hint="eastAsia"/>
+        </w:rPr>
+        <w:t>层</w:t>
+      </w:r>
+    </w:p>
+    <w:tbl>
+      <w:tblPr>
+        <w:tblStyle w:val="a7"/>
+        <w:tblW w:w="0" w:type="auto"/>
+        <w:tblLook w:val="04A0" w:firstRow="1" w:lastRow="0" w:firstColumn="1" w:lastColumn="0" w:noHBand="0" w:noVBand="1"/>
+      </w:tblPr>
+      <w:tblGrid>
+        <w:gridCol w:w="8296"/>
+      </w:tblGrid>
+      <w:tr>
+        <w:tc>
+          <w:tcPr>
+            <w:tcW w:w="8296" w:type="dxa"/>
+          </w:tcPr>
+          <w:p>
+            <w:pPr>
+              <w:rPr>
+                <w:rFonts w:hint="eastAsia"/>
+              </w:rPr>
+            </w:pPr>
+            <w:r>
+              <w:rPr>
+                <w:i/>
+                <w:iCs/>
+              </w:rPr>
+              <w:t>/**</w:t>
+            </w:r>
+            <w:r>
+              <w:rPr>
+                <w:i/>
+                <w:iCs/>
+              </w:rPr>
+              <w:br/>
+              <w:t xml:space="preserve"> * </w:t>
+            </w:r>
+            <w:r>
+              <w:rPr>
+                <w:rFonts w:hint="eastAsia"/>
+                <w:i/>
+                <w:iCs/>
+              </w:rPr>
+              <w:t>用户退出</w:t>
+            </w:r>
+            <w:r>
+              <w:rPr>
+                <w:rFonts w:hint="eastAsia"/>
+                <w:i/>
+                <w:iCs/>
+              </w:rPr>
+              <w:br/>
+              <w:t xml:space="preserve"> </w:t>
+            </w:r>
+            <w:r>
+              <w:rPr>
+                <w:i/>
+                <w:iCs/>
+              </w:rPr>
+              <w:t xml:space="preserve">* </w:t>
+            </w:r>
+            <w:r>
+              <w:rPr>
+                <w:b/>
+                <w:bCs/>
+                <w:i/>
+                <w:iCs/>
+              </w:rPr>
+              <w:t xml:space="preserve">@param </w:t>
+            </w:r>
+            <w:r>
+              <w:rPr>
+                <w:i/>
+                <w:iCs/>
+              </w:rPr>
+              <w:t>session</w:t>
+            </w:r>
+            <w:r>
+              <w:rPr>
+                <w:i/>
+                <w:iCs/>
+              </w:rPr>
+              <w:br/>
+              <w:t xml:space="preserve"> * </w:t>
+            </w:r>
+            <w:r>
+              <w:rPr>
+                <w:b/>
+                <w:bCs/>
+                <w:i/>
+                <w:iCs/>
+              </w:rPr>
+              <w:t>@return</w:t>
+            </w:r>
+            <w:r>
+              <w:rPr>
+                <w:b/>
+                <w:bCs/>
+                <w:i/>
+                <w:iCs/>
+              </w:rPr>
+              <w:br/>
+              <w:t xml:space="preserve"> </w:t>
+            </w:r>
+            <w:r>
+              <w:rPr>
+                <w:i/>
+                <w:iCs/>
+              </w:rPr>
+              <w:t>*/</w:t>
+            </w:r>
+            <w:r>
+              <w:rPr>
+                <w:i/>
+                <w:iCs/>
+              </w:rPr>
+              <w:br/>
+            </w:r>
+            <w:r>
+              <w:t>@RequestMapping(value = "logout.do", method = RequestMethod.</w:t>
+            </w:r>
+            <w:r>
+              <w:rPr>
+                <w:i/>
+                <w:iCs/>
+              </w:rPr>
+              <w:t>POST</w:t>
+            </w:r>
+            <w:r>
+              <w:t>)</w:t>
+            </w:r>
+            <w:r>
+              <w:br/>
+              <w:t>@ResponseBody</w:t>
+            </w:r>
+            <w:r>
+              <w:br/>
+              <w:t>public ServerResponse&lt;String&gt; logout(HttpSession session) {</w:t>
+            </w:r>
+            <w:r>
+              <w:br/>
+              <w:t xml:space="preserve">    session.removeAttribute(Const.</w:t>
+            </w:r>
+            <w:r>
+              <w:rPr>
+                <w:i/>
+                <w:iCs/>
+              </w:rPr>
+              <w:t>CURRENT_USER</w:t>
+            </w:r>
+            <w:r>
+              <w:t>);</w:t>
+            </w:r>
+            <w:r>
+              <w:br/>
+              <w:t xml:space="preserve">    return ServerResponse.</w:t>
+            </w:r>
+            <w:r>
+              <w:rPr>
+                <w:i/>
+                <w:iCs/>
+              </w:rPr>
+              <w:t>createBySuccess</w:t>
+            </w:r>
+            <w:r>
+              <w:t>();</w:t>
+            </w:r>
+            <w:r>
+              <w:br/>
+              <w:t>}</w:t>
+            </w:r>
+          </w:p>
+        </w:tc>
+      </w:tr>
+    </w:tbl>
+    <w:p>
+      <w:pPr>
+        <w:pStyle w:val="4"/>
+      </w:pPr>
+      <w:r>
+        <w:rPr>
+          <w:rFonts w:hint="eastAsia"/>
+        </w:rPr>
+        <w:t>4.</w:t>
+      </w:r>
+      <w:r>
+        <w:t xml:space="preserve">3 </w:t>
+      </w:r>
+      <w:r>
+        <w:rPr>
+          <w:rFonts w:hint="eastAsia"/>
+        </w:rPr>
+        <w:t>用户注册</w:t>
+      </w:r>
+    </w:p>
+    <w:p>
+      <w:pPr>
+        <w:pStyle w:val="5"/>
+      </w:pPr>
+      <w:r>
+        <w:rPr>
+          <w:rFonts w:hint="eastAsia"/>
+        </w:rPr>
+        <w:t>4.</w:t>
+      </w:r>
+      <w:r>
+        <w:t>3</w:t>
+      </w:r>
+      <w:r>
+        <w:rPr>
+          <w:rFonts w:hint="eastAsia"/>
+        </w:rPr>
+        <w:t>.</w:t>
+      </w:r>
+      <w:r>
+        <w:t xml:space="preserve">1 </w:t>
+      </w:r>
+      <w:r>
+        <w:rPr>
+          <w:rFonts w:hint="eastAsia"/>
+        </w:rPr>
+        <w:t>公共类</w:t>
+      </w:r>
+    </w:p>
+    <w:p>
+      <w:r>
+        <w:rPr>
+          <w:rFonts w:hint="eastAsia"/>
+        </w:rPr>
+        <w:t>（1）添加MD5加密工具类</w:t>
+      </w:r>
+    </w:p>
+    <w:tbl>
+      <w:tblPr>
+        <w:tblStyle w:val="a7"/>
+        <w:tblW w:w="0" w:type="auto"/>
+        <w:tblLook w:val="04A0" w:firstRow="1" w:lastRow="0" w:firstColumn="1" w:lastColumn="0" w:noHBand="0" w:noVBand="1"/>
+      </w:tblPr>
+      <w:tblGrid>
+        <w:gridCol w:w="8296"/>
+      </w:tblGrid>
+      <w:tr>
+        <w:tc>
+          <w:tcPr>
+            <w:tcW w:w="8296" w:type="dxa"/>
+          </w:tcPr>
+          <w:p>
+            <w:r>
+              <w:t>package com.tmall.util;</w:t>
+            </w:r>
+            <w:r>
+              <w:br/>
+            </w:r>
+            <w:r>
+              <w:br/>
+              <w:t>import java.security.MessageDigest;</w:t>
+            </w:r>
+            <w:r>
+              <w:br/>
+            </w:r>
+            <w:r>
+              <w:br/>
+            </w:r>
+            <w:r>
+              <w:rPr>
+                <w:i/>
+                <w:iCs/>
+              </w:rPr>
+              <w:t>/**</w:t>
+            </w:r>
+            <w:r>
+              <w:rPr>
+                <w:i/>
+                <w:iCs/>
+              </w:rPr>
+              <w:br/>
+              <w:t xml:space="preserve"> * MD5</w:t>
+            </w:r>
+            <w:r>
+              <w:rPr>
+                <w:rFonts w:hint="eastAsia"/>
+                <w:i/>
+                <w:iCs/>
+              </w:rPr>
+              <w:t>加密算法</w:t>
+            </w:r>
+            <w:r>
+              <w:rPr>
+                <w:rFonts w:hint="eastAsia"/>
+                <w:i/>
+                <w:iCs/>
+              </w:rPr>
+              <w:br/>
+              <w:t xml:space="preserve"> </w:t>
+            </w:r>
+            <w:r>
+              <w:rPr>
+                <w:i/>
+                <w:iCs/>
+              </w:rPr>
+              <w:t>*/</w:t>
+            </w:r>
+            <w:r>
+              <w:rPr>
+                <w:i/>
+                <w:iCs/>
+              </w:rPr>
+              <w:br/>
+            </w:r>
+            <w:r>
+              <w:t>public class MD5Util {</w:t>
+            </w:r>
+            <w:r>
+              <w:br/>
+            </w:r>
+            <w:r>
+              <w:br/>
+              <w:t xml:space="preserve">    private static String byteArrayToHexString(byte b[]) {</w:t>
+            </w:r>
+            <w:r>
+              <w:br/>
+              <w:t xml:space="preserve">        StringBuffer resultSb = new StringBuffer();</w:t>
+            </w:r>
+            <w:r>
+              <w:br/>
+              <w:t xml:space="preserve">        for (int i = 0; i &lt; b.length; i++)</w:t>
+            </w:r>
+            <w:r>
+              <w:br/>
+              <w:t xml:space="preserve">            resultSb.append(</w:t>
+            </w:r>
+            <w:r>
+              <w:rPr>
+                <w:i/>
+                <w:iCs/>
+              </w:rPr>
+              <w:t>byteToHexString</w:t>
+            </w:r>
+            <w:r>
+              <w:t>(b[i]));</w:t>
+            </w:r>
+            <w:r>
+              <w:br/>
+            </w:r>
+            <w:r>
+              <w:br/>
+              <w:t xml:space="preserve">        return resultSb.toString();</w:t>
+            </w:r>
+            <w:r>
+              <w:br/>
+            </w:r>
+            <w:r>
+              <w:lastRenderedPageBreak/>
+              <w:t xml:space="preserve">    }</w:t>
+            </w:r>
+            <w:r>
+              <w:br/>
+            </w:r>
+            <w:r>
+              <w:br/>
+              <w:t xml:space="preserve">    private static String byteToHexString(byte b) {</w:t>
+            </w:r>
+            <w:r>
+              <w:br/>
+              <w:t xml:space="preserve">        int n = b;</w:t>
+            </w:r>
+            <w:r>
+              <w:br/>
+              <w:t xml:space="preserve">        if (n &lt; 0)</w:t>
+            </w:r>
+            <w:r>
+              <w:br/>
+              <w:t xml:space="preserve">            n += 256;</w:t>
+            </w:r>
+            <w:r>
+              <w:br/>
+              <w:t xml:space="preserve">        int d1 = n / 16;</w:t>
+            </w:r>
+            <w:r>
+              <w:br/>
+              <w:t xml:space="preserve">        int d2 = n % 16;</w:t>
+            </w:r>
+            <w:r>
+              <w:br/>
+              <w:t xml:space="preserve">        return </w:t>
+            </w:r>
+            <w:r>
+              <w:rPr>
+                <w:i/>
+                <w:iCs/>
+              </w:rPr>
+              <w:t>hexDigits</w:t>
+            </w:r>
+            <w:r>
+              <w:t xml:space="preserve">[d1] + </w:t>
+            </w:r>
+            <w:r>
+              <w:rPr>
+                <w:i/>
+                <w:iCs/>
+              </w:rPr>
+              <w:t>hexDigits</w:t>
+            </w:r>
+            <w:r>
+              <w:t>[d2];</w:t>
+            </w:r>
+            <w:r>
+              <w:br/>
+              <w:t xml:space="preserve">    }</w:t>
+            </w:r>
+            <w:r>
+              <w:br/>
+            </w:r>
+            <w:r>
+              <w:br/>
+              <w:t xml:space="preserve">    </w:t>
+            </w:r>
+            <w:r>
+              <w:rPr>
+                <w:i/>
+                <w:iCs/>
+              </w:rPr>
+              <w:t>/**</w:t>
+            </w:r>
+            <w:r>
+              <w:rPr>
+                <w:i/>
+                <w:iCs/>
+              </w:rPr>
+              <w:br/>
+              <w:t xml:space="preserve">     * </w:t>
+            </w:r>
+            <w:r>
+              <w:rPr>
+                <w:rFonts w:hint="eastAsia"/>
+                <w:i/>
+                <w:iCs/>
+              </w:rPr>
+              <w:t>返回大写</w:t>
+            </w:r>
+            <w:r>
+              <w:rPr>
+                <w:i/>
+                <w:iCs/>
+              </w:rPr>
+              <w:t>MD5</w:t>
+            </w:r>
+            <w:r>
+              <w:rPr>
+                <w:i/>
+                <w:iCs/>
+              </w:rPr>
+              <w:br/>
+              <w:t xml:space="preserve">     *</w:t>
+            </w:r>
+            <w:r>
+              <w:rPr>
+                <w:i/>
+                <w:iCs/>
+              </w:rPr>
+              <w:br/>
+              <w:t xml:space="preserve">     * </w:t>
+            </w:r>
+            <w:r>
+              <w:rPr>
+                <w:b/>
+                <w:bCs/>
+                <w:i/>
+                <w:iCs/>
+              </w:rPr>
+              <w:t xml:space="preserve">@param </w:t>
+            </w:r>
+            <w:r>
+              <w:rPr>
+                <w:i/>
+                <w:iCs/>
+              </w:rPr>
+              <w:t>origin</w:t>
+            </w:r>
+            <w:r>
+              <w:rPr>
+                <w:i/>
+                <w:iCs/>
+              </w:rPr>
+              <w:br/>
+              <w:t xml:space="preserve">     * </w:t>
+            </w:r>
+            <w:r>
+              <w:rPr>
+                <w:b/>
+                <w:bCs/>
+                <w:i/>
+                <w:iCs/>
+              </w:rPr>
+              <w:t xml:space="preserve">@param </w:t>
+            </w:r>
+            <w:r>
+              <w:rPr>
+                <w:i/>
+                <w:iCs/>
+              </w:rPr>
+              <w:t>charsetname</w:t>
+            </w:r>
+            <w:r>
+              <w:rPr>
+                <w:i/>
+                <w:iCs/>
+              </w:rPr>
+              <w:br/>
+              <w:t xml:space="preserve">     * </w:t>
+            </w:r>
+            <w:r>
+              <w:rPr>
+                <w:b/>
+                <w:bCs/>
+                <w:i/>
+                <w:iCs/>
+              </w:rPr>
+              <w:t>@return</w:t>
+            </w:r>
+            <w:r>
+              <w:rPr>
+                <w:b/>
+                <w:bCs/>
+                <w:i/>
+                <w:iCs/>
+              </w:rPr>
+              <w:br/>
+              <w:t xml:space="preserve">     </w:t>
+            </w:r>
+            <w:r>
+              <w:rPr>
+                <w:i/>
+                <w:iCs/>
+              </w:rPr>
+              <w:t>*/</w:t>
+            </w:r>
+            <w:r>
+              <w:rPr>
+                <w:i/>
+                <w:iCs/>
+              </w:rPr>
+              <w:br/>
+              <w:t xml:space="preserve">    </w:t>
+            </w:r>
+            <w:r>
+              <w:t>private static String MD5Encode(String origin, String charsetname) {</w:t>
+            </w:r>
+            <w:r>
+              <w:br/>
+              <w:t xml:space="preserve">        String resultString = null;</w:t>
+            </w:r>
+            <w:r>
+              <w:br/>
+              <w:t xml:space="preserve">        try {</w:t>
+            </w:r>
+            <w:r>
+              <w:br/>
+              <w:t xml:space="preserve">            resultString = new String(origin);</w:t>
+            </w:r>
+            <w:r>
+              <w:br/>
+              <w:t xml:space="preserve">            MessageDigest md = MessageDigest.</w:t>
+            </w:r>
+            <w:r>
+              <w:rPr>
+                <w:i/>
+                <w:iCs/>
+              </w:rPr>
+              <w:t>getInstance</w:t>
+            </w:r>
+            <w:r>
+              <w:t>("MD5");</w:t>
+            </w:r>
+            <w:r>
+              <w:br/>
+              <w:t xml:space="preserve">            if (charsetname == null || "".equals(charsetname))</w:t>
+            </w:r>
+            <w:r>
+              <w:br/>
+              <w:t xml:space="preserve">                resultString = </w:t>
+            </w:r>
+            <w:r>
+              <w:rPr>
+                <w:i/>
+                <w:iCs/>
+              </w:rPr>
+              <w:t>byteArrayToHexString</w:t>
+            </w:r>
+            <w:r>
+              <w:t>(md.digest(resultString.getBytes()));</w:t>
+            </w:r>
+            <w:r>
+              <w:br/>
+              <w:t xml:space="preserve">            else</w:t>
+            </w:r>
+            <w:r>
+              <w:br/>
+              <w:t xml:space="preserve">                resultString = </w:t>
+            </w:r>
+            <w:r>
+              <w:rPr>
+                <w:i/>
+                <w:iCs/>
+              </w:rPr>
+              <w:t>byteArrayToHexString</w:t>
+            </w:r>
+            <w:r>
+              <w:t>(md.digest(resultString.getBytes(charsetname)));</w:t>
+            </w:r>
+            <w:r>
+              <w:br/>
+              <w:t xml:space="preserve">        } catch (Exception exception) {</w:t>
+            </w:r>
+            <w:r>
+              <w:br/>
+              <w:t xml:space="preserve">        }</w:t>
+            </w:r>
+            <w:r>
+              <w:br/>
+              <w:t xml:space="preserve">        return resultString.toUpperCase();</w:t>
+            </w:r>
+            <w:r>
+              <w:br/>
+              <w:t xml:space="preserve">    }</w:t>
+            </w:r>
+            <w:r>
+              <w:br/>
+            </w:r>
+            <w:r>
+              <w:br/>
+              <w:t xml:space="preserve">    public static String MD5EncodeUtf8(String origin) {</w:t>
+            </w:r>
+            <w:r>
+              <w:br/>
+              <w:t xml:space="preserve">        origin = origin + PropertiesUtil.</w:t>
+            </w:r>
+            <w:r>
+              <w:rPr>
+                <w:i/>
+                <w:iCs/>
+              </w:rPr>
+              <w:t>getProperty</w:t>
+            </w:r>
+            <w:r>
+              <w:t>("password.salt", "");</w:t>
+            </w:r>
+            <w:r>
+              <w:br/>
+              <w:t xml:space="preserve">        return </w:t>
+            </w:r>
+            <w:r>
+              <w:rPr>
+                <w:i/>
+                <w:iCs/>
+              </w:rPr>
+              <w:t>MD5Encode</w:t>
+            </w:r>
+            <w:r>
+              <w:t>(origin, "utf-8");</w:t>
+            </w:r>
+            <w:r>
+              <w:br/>
+              <w:t xml:space="preserve">    }</w:t>
+            </w:r>
+            <w:r>
+              <w:br/>
+            </w:r>
+            <w:r>
+              <w:br/>
+            </w:r>
+            <w:r>
+              <w:br/>
+              <w:t xml:space="preserve">    private static final String </w:t>
+            </w:r>
+            <w:r>
+              <w:rPr>
+                <w:i/>
+                <w:iCs/>
+              </w:rPr>
+              <w:t>hexDigits</w:t>
+            </w:r>
+            <w:r>
+              <w:t>[] = {"0", "1", "2", "3", "4", "5",</w:t>
+            </w:r>
+            <w:r>
+              <w:br/>
+              <w:t xml:space="preserve">            "6", "7", "8", "9", "a", "b", "c", "d", "e", "f"};</w:t>
+            </w:r>
+            <w:r>
+              <w:br/>
+            </w:r>
+            <w:r>
+              <w:br/>
+              <w:t>}</w:t>
+            </w:r>
+          </w:p>
+          <w:p/>
+        </w:tc>
+      </w:tr>
+    </w:tbl>
+    <w:p>
+      <w:r>
+        <w:rPr>
+          <w:rFonts w:hint="eastAsia"/>
+        </w:rPr>
+        <w:lastRenderedPageBreak/>
+        <w:t>（2）添加配置文件读取类</w:t>
+      </w:r>
+    </w:p>
+    <w:tbl>
+      <w:tblPr>
+        <w:tblStyle w:val="a7"/>
+        <w:tblW w:w="0" w:type="auto"/>
+        <w:tblLook w:val="04A0" w:firstRow="1" w:lastRow="0" w:firstColumn="1" w:lastColumn="0" w:noHBand="0" w:noVBand="1"/>
+      </w:tblPr>
+      <w:tblGrid>
+        <w:gridCol w:w="8296"/>
+      </w:tblGrid>
+      <w:tr>
+        <w:tc>
+          <w:tcPr>
+            <w:tcW w:w="8296" w:type="dxa"/>
+          </w:tcPr>
+          <w:p>
+            <w:pPr>
+              <w:rPr>
+                <w:rFonts w:hint="eastAsia"/>
+              </w:rPr>
+            </w:pPr>
+            <w:r>
+              <w:t>package com.tmall.util;</w:t>
+            </w:r>
+            <w:r>
+              <w:br/>
+            </w:r>
+            <w:r>
+              <w:br/>
+              <w:t>import org.apache.commons.lang3.StringUtils;</w:t>
+            </w:r>
+            <w:r>
+              <w:br/>
+              <w:t>import org.slf4j.Logger;</w:t>
+            </w:r>
+            <w:r>
+              <w:br/>
+              <w:t>import org.slf4j.LoggerFactory</w:t>
+            </w:r>
+            <w:r>
+              <w:t>;</w:t>
+            </w:r>
+            <w:r>
+              <w:br/>
+              <w:t>import java.io.IOException;</w:t>
+            </w:r>
+            <w:r>
+              <w:br/>
+              <w:t>import java.io.InputStreamReader;</w:t>
+            </w:r>
+            <w:r>
+              <w:br/>
+              <w:t>import java.util.Properties;</w:t>
+            </w:r>
+            <w:r>
+              <w:br/>
+            </w:r>
+            <w:r>
+              <w:br/>
+              <w:t>public class PropertiesUtil {</w:t>
+            </w:r>
+            <w:r>
+              <w:br/>
+            </w:r>
+            <w:r>
+              <w:br/>
+              <w:t xml:space="preserve">    private static Logger </w:t>
+            </w:r>
+            <w:r>
+              <w:rPr>
+                <w:i/>
+                <w:iCs/>
+              </w:rPr>
+              <w:t xml:space="preserve">logger </w:t>
+            </w:r>
+            <w:r>
+              <w:t>= LoggerFactory.</w:t>
+            </w:r>
+            <w:r>
+              <w:rPr>
+                <w:i/>
+                <w:iCs/>
+              </w:rPr>
+              <w:t>getLogger</w:t>
+            </w:r>
+            <w:r>
+              <w:t>(PropertiesUtil.class);</w:t>
+            </w:r>
+            <w:r>
+              <w:br/>
+            </w:r>
+            <w:r>
+              <w:br/>
+              <w:t xml:space="preserve">    private static Properties </w:t>
+            </w:r>
+            <w:r>
+              <w:rPr>
+                <w:i/>
+                <w:iCs/>
+              </w:rPr>
+              <w:t>props</w:t>
+            </w:r>
+            <w:r>
+              <w:t>;</w:t>
+            </w:r>
+            <w:r>
+              <w:br/>
+            </w:r>
+            <w:r>
+              <w:br/>
+              <w:t xml:space="preserve">    static {</w:t>
+            </w:r>
+            <w:r>
+              <w:br/>
+              <w:t xml:space="preserve">        String fileName = "tmall.properties";</w:t>
+            </w:r>
+            <w:r>
+              <w:br/>
+              <w:t xml:space="preserve">        </w:t>
+            </w:r>
+            <w:r>
+              <w:rPr>
+                <w:i/>
+                <w:iCs/>
+              </w:rPr>
+              <w:t xml:space="preserve">props </w:t>
+            </w:r>
+            <w:r>
+              <w:t>= new Properties();</w:t>
+            </w:r>
+            <w:r>
+              <w:br/>
+              <w:t xml:space="preserve">        try {</w:t>
+            </w:r>
+            <w:r>
+              <w:br/>
+              <w:t xml:space="preserve">            </w:t>
+            </w:r>
+            <w:r>
+              <w:rPr>
+                <w:i/>
+                <w:iCs/>
+              </w:rPr>
+              <w:t>props</w:t>
+            </w:r>
+            <w:r>
+              <w:t>.load(new InputStreamReader(PropertiesUtil.class.getClassLoader().getResourceAsStream(fileName),"UTF-8"));</w:t>
+            </w:r>
+            <w:r>
+              <w:br/>
+              <w:t xml:space="preserve">        } catch (IOException e) {</w:t>
+            </w:r>
+            <w:r>
+              <w:br/>
+              <w:t xml:space="preserve">            </w:t>
+            </w:r>
+            <w:r>
+              <w:rPr>
+                <w:i/>
+                <w:iCs/>
+              </w:rPr>
+              <w:t>logger</w:t>
+            </w:r>
+            <w:r>
+              <w:t>.error("</w:t>
+            </w:r>
+            <w:r>
+              <w:rPr>
+                <w:rFonts w:hint="eastAsia"/>
+              </w:rPr>
+              <w:t>配置文件读取异常</w:t>
+            </w:r>
+            <w:r>
+              <w:t>",e);</w:t>
+            </w:r>
+            <w:r>
+              <w:br/>
+              <w:t xml:space="preserve">        }</w:t>
+            </w:r>
+            <w:r>
+              <w:br/>
+              <w:t xml:space="preserve">    }</w:t>
+            </w:r>
+            <w:r>
+              <w:br/>
+            </w:r>
+            <w:r>
+              <w:br/>
+              <w:t xml:space="preserve">    public static String getProperty(String key){</w:t>
+            </w:r>
+            <w:r>
+              <w:br/>
+              <w:t xml:space="preserve">        String value = </w:t>
+            </w:r>
+            <w:r>
+              <w:rPr>
+                <w:i/>
+                <w:iCs/>
+              </w:rPr>
+              <w:t>props</w:t>
+            </w:r>
+            <w:r>
+              <w:t>.getProperty(key.trim());</w:t>
+            </w:r>
+            <w:r>
+              <w:br/>
+              <w:t xml:space="preserve">        if(StringUtils.</w:t>
+            </w:r>
+            <w:r>
+              <w:rPr>
+                <w:i/>
+                <w:iCs/>
+              </w:rPr>
+              <w:t>isBlank</w:t>
+            </w:r>
+            <w:r>
+              <w:t>(value)){</w:t>
+            </w:r>
+            <w:r>
+              <w:br/>
+              <w:t xml:space="preserve">            return null;</w:t>
+            </w:r>
+            <w:r>
+              <w:br/>
+              <w:t xml:space="preserve">        }</w:t>
+            </w:r>
+            <w:r>
+              <w:br/>
+              <w:t xml:space="preserve">        return value.trim();</w:t>
+            </w:r>
+            <w:r>
+              <w:br/>
+              <w:t xml:space="preserve">    }</w:t>
+            </w:r>
+            <w:r>
+              <w:br/>
+            </w:r>
+            <w:r>
+              <w:br/>
+              <w:t xml:space="preserve">    public static String getProperty(String key,</w:t>
+            </w:r>
+            <w:r>
+              <w:t>String defaultValue){</w:t>
+            </w:r>
+            <w:r>
+              <w:br/>
+              <w:t xml:space="preserve">        String value = </w:t>
+            </w:r>
+            <w:r>
+              <w:rPr>
+                <w:i/>
+                <w:iCs/>
+              </w:rPr>
+              <w:t>props</w:t>
+            </w:r>
+            <w:r>
+              <w:t>.getProperty(key.trim());</w:t>
+            </w:r>
+            <w:r>
+              <w:br/>
+              <w:t xml:space="preserve">        if(StringUtils.</w:t>
+            </w:r>
+            <w:r>
+              <w:rPr>
+                <w:i/>
+                <w:iCs/>
+              </w:rPr>
+              <w:t>isBlank</w:t>
+            </w:r>
+            <w:r>
+              <w:t>(value)){</w:t>
+            </w:r>
+            <w:r>
+              <w:br/>
+              <w:t xml:space="preserve">            value = defaultValue;</w:t>
+            </w:r>
+            <w:r>
+              <w:br/>
+              <w:t xml:space="preserve">        }</w:t>
+            </w:r>
+            <w:r>
+              <w:br/>
+              <w:t xml:space="preserve">        return value.trim();</w:t>
+            </w:r>
+            <w:r>
+              <w:br/>
+              <w:t xml:space="preserve">    </w:t>
+            </w:r>
+            <w:r>
+              <w:t>}</w:t>
+            </w:r>
+            <w:r>
+              <w:br/>
+              <w:t>}</w:t>
+            </w:r>
+          </w:p>
+        </w:tc>
+      </w:tr>
+    </w:tbl>
+    <w:p>
+      <w:r>
+        <w:rPr>
+          <w:rFonts w:hint="eastAsia"/>
+        </w:rPr>
+        <w:lastRenderedPageBreak/>
+        <w:t>（3）</w:t>
+      </w:r>
+      <w:r>
+        <w:rPr>
+          <w:rFonts w:hint="eastAsia"/>
+        </w:rPr>
+        <w:t>在Const类中添加用户角色</w:t>
+      </w:r>
+    </w:p>
+    <w:tbl>
+      <w:tblPr>
+        <w:tblStyle w:val="a7"/>
+        <w:tblW w:w="0" w:type="auto"/>
+        <w:tblLook w:val="04A0" w:firstRow="1" w:lastRow="0" w:firstColumn="1" w:lastColumn="0" w:noHBand="0" w:noVBand="1"/>
+      </w:tblPr>
+      <w:tblGrid>
+        <w:gridCol w:w="8296"/>
+      </w:tblGrid>
+      <w:tr>
+        <w:tc>
+          <w:tcPr>
+            <w:tcW w:w="8296" w:type="dxa"/>
+          </w:tcPr>
+          <w:p>
+            <w:pPr>
+              <w:rPr>
+                <w:rFonts w:hint="eastAsia"/>
+              </w:rPr>
+            </w:pPr>
+            <w:r>
+              <w:rPr>
+                <w:i/>
+                <w:iCs/>
+              </w:rPr>
+              <w:t>/**</w:t>
+            </w:r>
+            <w:r>
+              <w:rPr>
+                <w:i/>
+                <w:iCs/>
+              </w:rPr>
+              <w:br/>
+              <w:t xml:space="preserve"> * </w:t>
+            </w:r>
+            <w:r>
+              <w:rPr>
+                <w:rFonts w:hint="eastAsia"/>
+                <w:i/>
+                <w:iCs/>
+              </w:rPr>
+              <w:t>用户角色</w:t>
+            </w:r>
+            <w:r>
+              <w:rPr>
+                <w:rFonts w:hint="eastAsia"/>
+                <w:i/>
+                <w:iCs/>
+              </w:rPr>
+              <w:br/>
+              <w:t xml:space="preserve"> </w:t>
+            </w:r>
+            <w:r>
+              <w:rPr>
+                <w:i/>
+                <w:iCs/>
+              </w:rPr>
+              <w:t>*/</w:t>
+            </w:r>
+            <w:r>
+              <w:rPr>
+                <w:i/>
+                <w:iCs/>
+              </w:rPr>
+              <w:br/>
+            </w:r>
+            <w:r>
+              <w:t>public interface Role {</w:t>
+            </w:r>
+            <w:r>
+              <w:br/>
+              <w:t xml:space="preserve">    // </w:t>
+            </w:r>
+            <w:r>
+              <w:rPr>
+                <w:rFonts w:hint="eastAsia"/>
+              </w:rPr>
+              <w:t>普通用户</w:t>
+            </w:r>
+            <w:r>
+              <w:rPr>
+                <w:rFonts w:hint="eastAsia"/>
+              </w:rPr>
+              <w:br/>
+              <w:t xml:space="preserve">    </w:t>
+            </w:r>
+            <w:r>
+              <w:t xml:space="preserve">int </w:t>
+            </w:r>
+            <w:r>
+              <w:rPr>
+                <w:i/>
+                <w:iCs/>
+              </w:rPr>
+              <w:t xml:space="preserve">ROLE_CUSTOMER </w:t>
+            </w:r>
+            <w:r>
+              <w:t>= 0;</w:t>
+            </w:r>
+            <w:r>
+              <w:br/>
+            </w:r>
+            <w:r>
+              <w:br/>
+              <w:t xml:space="preserve">    // </w:t>
+            </w:r>
+            <w:r>
+              <w:rPr>
+                <w:rFonts w:hint="eastAsia"/>
+              </w:rPr>
+              <w:t>管理员</w:t>
+            </w:r>
+            <w:r>
+              <w:rPr>
+                <w:rFonts w:hint="eastAsia"/>
+              </w:rPr>
+              <w:br/>
+              <w:t xml:space="preserve">    </w:t>
+            </w:r>
+            <w:r>
+              <w:t xml:space="preserve">int </w:t>
+            </w:r>
+            <w:r>
+              <w:rPr>
+                <w:i/>
+                <w:iCs/>
+              </w:rPr>
+              <w:t xml:space="preserve">ROLE_DMIN </w:t>
+            </w:r>
+            <w:r>
+              <w:t>= 1;</w:t>
+            </w:r>
+            <w:r>
+              <w:br/>
+              <w:t>}</w:t>
+            </w:r>
+          </w:p>
+        </w:tc>
+      </w:tr>
+    </w:tbl>
+    <w:p>
+      <w:pPr>
+        <w:pStyle w:val="5"/>
+      </w:pPr>
+      <w:r>
+        <w:rPr>
+          <w:rFonts w:hint="eastAsia"/>
+        </w:rPr>
+        <w:t>4.</w:t>
+      </w:r>
+      <w:r>
+        <w:t>3</w:t>
+      </w:r>
+      <w:r>
+        <w:rPr>
+          <w:rFonts w:hint="eastAsia"/>
+        </w:rPr>
+        <w:t>.2</w:t>
+      </w:r>
+      <w:r>
+        <w:t xml:space="preserve"> </w:t>
+      </w:r>
+      <w:r>
+        <w:rPr>
+          <w:rFonts w:hint="eastAsia"/>
+        </w:rPr>
+        <w:t>DAO层</w:t>
+      </w:r>
+    </w:p>
+    <w:p>
+      <w:r>
+        <w:rPr>
+          <w:rFonts w:hint="eastAsia"/>
+        </w:rPr>
+        <w:t>在UserMapper中添加邮箱校验</w:t>
+      </w:r>
+    </w:p>
+    <w:tbl>
+      <w:tblPr>
+        <w:tblStyle w:val="a7"/>
+        <w:tblW w:w="0" w:type="auto"/>
+        <w:tblLook w:val="04A0" w:firstRow="1" w:lastRow="0" w:firstColumn="1" w:lastColumn="0" w:noHBand="0" w:noVBand="1"/>
+      </w:tblPr>
+      <w:tblGrid>
+        <w:gridCol w:w="8296"/>
+      </w:tblGrid>
+      <w:tr>
+        <w:tc>
+          <w:tcPr>
+            <w:tcW w:w="8296" w:type="dxa"/>
+          </w:tcPr>
+          <w:p>
+            <w:pPr>
+              <w:rPr>
+                <w:rFonts w:hint="eastAsia"/>
+              </w:rPr>
+            </w:pPr>
+            <w:r>
+              <w:rPr>
+                <w:i/>
+                <w:iCs/>
+              </w:rPr>
+              <w:t>**</w:t>
+            </w:r>
+            <w:r>
+              <w:rPr>
+                <w:i/>
+                <w:iCs/>
+              </w:rPr>
+              <w:br/>
+              <w:t xml:space="preserve"> * </w:t>
+            </w:r>
+            <w:r>
+              <w:rPr>
+                <w:rFonts w:hint="eastAsia"/>
+                <w:i/>
+                <w:iCs/>
+              </w:rPr>
+              <w:t>校验用户邮箱</w:t>
+            </w:r>
+            <w:r>
+              <w:rPr>
+                <w:rFonts w:hint="eastAsia"/>
+                <w:i/>
+                <w:iCs/>
+              </w:rPr>
+              <w:br/>
+              <w:t xml:space="preserve"> </w:t>
+            </w:r>
+            <w:r>
+              <w:rPr>
+                <w:i/>
+                <w:iCs/>
+              </w:rPr>
+              <w:t xml:space="preserve">* </w:t>
+            </w:r>
+            <w:r>
+              <w:rPr>
+                <w:b/>
+                <w:bCs/>
+                <w:i/>
+                <w:iCs/>
+              </w:rPr>
+              <w:t xml:space="preserve">@param </w:t>
+            </w:r>
+            <w:r>
+              <w:rPr>
+                <w:i/>
+                <w:iCs/>
+              </w:rPr>
+              <w:t>email</w:t>
+            </w:r>
+            <w:r>
+              <w:rPr>
+                <w:i/>
+                <w:iCs/>
+              </w:rPr>
+              <w:br/>
+              <w:t xml:space="preserve"> * </w:t>
+            </w:r>
+            <w:r>
+              <w:rPr>
+                <w:b/>
+                <w:bCs/>
+                <w:i/>
+                <w:iCs/>
+              </w:rPr>
+              <w:t>@return</w:t>
+            </w:r>
+            <w:r>
+              <w:rPr>
+                <w:b/>
+                <w:bCs/>
+                <w:i/>
+                <w:iCs/>
+              </w:rPr>
+              <w:br/>
+              <w:t xml:space="preserve"> </w:t>
+            </w:r>
+            <w:r>
+              <w:rPr>
+                <w:i/>
+                <w:iCs/>
+              </w:rPr>
+              <w:t>*/</w:t>
+            </w:r>
+            <w:r>
+              <w:rPr>
+                <w:i/>
+                <w:iCs/>
+              </w:rPr>
+              <w:br/>
+            </w:r>
+            <w:r>
+              <w:t>int checkEmail(String email);</w:t>
+            </w:r>
+          </w:p>
+        </w:tc>
+      </w:tr>
+    </w:tbl>
+    <w:p>
+      <w:pPr>
+        <w:pStyle w:val="5"/>
+      </w:pPr>
+      <w:r>
+        <w:rPr>
+          <w:rFonts w:hint="eastAsia"/>
+        </w:rPr>
+        <w:t>4.</w:t>
+      </w:r>
+      <w:r>
+        <w:t>3</w:t>
+      </w:r>
+      <w:r>
+        <w:rPr>
+          <w:rFonts w:hint="eastAsia"/>
+        </w:rPr>
+        <w:t>.</w:t>
+      </w:r>
+      <w:r>
+        <w:t xml:space="preserve">3 </w:t>
+      </w:r>
+      <w:r>
+        <w:rPr>
+          <w:rFonts w:hint="eastAsia"/>
+        </w:rPr>
+        <w:t>数据库</w:t>
+      </w:r>
+    </w:p>
+    <w:p>
+      <w:r>
+        <w:rPr>
+          <w:rFonts w:hint="eastAsia"/>
+        </w:rPr>
+        <w:t>在xml文件中添加数据库语句</w:t>
+      </w:r>
+    </w:p>
+    <w:tbl>
+      <w:tblPr>
+        <w:tblStyle w:val="a7"/>
+        <w:tblW w:w="0" w:type="auto"/>
+        <w:tblLook w:val="04A0" w:firstRow="1" w:lastRow="0" w:firstColumn="1" w:lastColumn="0" w:noHBand="0" w:noVBand="1"/>
+      </w:tblPr>
+      <w:tblGrid>
+        <w:gridCol w:w="8296"/>
+      </w:tblGrid>
+      <w:tr>
+        <w:tc>
+          <w:tcPr>
+            <w:tcW w:w="8296" w:type="dxa"/>
+          </w:tcPr>
+          <w:p>
+            <w:pPr>
+              <w:rPr>
+                <w:rFonts w:hint="eastAsia"/>
+              </w:rPr>
+            </w:pPr>
+            <w:r>
+              <w:t>&lt;select id="checkEmail" resultType="int" parameterType="string"&gt;</w:t>
+            </w:r>
+            <w:r>
+              <w:br/>
+              <w:t xml:space="preserve">  SELECT </w:t>
+            </w:r>
+            <w:r>
+              <w:rPr>
+                <w:i/>
+                <w:iCs/>
+              </w:rPr>
+              <w:t>count</w:t>
+            </w:r>
+            <w:r>
+              <w:t>(1)</w:t>
+            </w:r>
+            <w:r>
+              <w:br/>
+              <w:t xml:space="preserve">  FROM tmall_user</w:t>
+            </w:r>
+            <w:r>
+              <w:br/>
+              <w:t xml:space="preserve">  WHERE email = #{email}</w:t>
+            </w:r>
+            <w:r>
+              <w:br/>
+              <w:t>&lt;/select&gt;</w:t>
+            </w:r>
+          </w:p>
+        </w:tc>
+      </w:tr>
+    </w:tbl>
+    <w:p>
+      <w:pPr>
+        <w:pStyle w:val="5"/>
+      </w:pPr>
+      <w:r>
+        <w:rPr>
+          <w:rFonts w:hint="eastAsia"/>
+        </w:rPr>
+        <w:t>4.</w:t>
+      </w:r>
+      <w:r>
+        <w:t>3</w:t>
+      </w:r>
+      <w:r>
+        <w:rPr>
+          <w:rFonts w:hint="eastAsia"/>
+        </w:rPr>
+        <w:t>.</w:t>
+      </w:r>
+      <w:r>
+        <w:t>4 Service</w:t>
+      </w:r>
+      <w:r>
+        <w:rPr>
+          <w:rFonts w:hint="eastAsia"/>
+        </w:rPr>
+        <w:t>层</w:t>
+      </w:r>
+    </w:p>
+    <w:p>
+      <w:r>
+        <w:rPr>
+          <w:rFonts w:hint="eastAsia"/>
+        </w:rPr>
+        <w:t>（1）</w:t>
+      </w:r>
+      <w:r>
+        <w:rPr>
+          <w:rFonts w:hint="eastAsia"/>
+        </w:rPr>
+        <w:t>在IUserService接口中添加注册方法</w:t>
+      </w:r>
+    </w:p>
+    <w:tbl>
+      <w:tblPr>
+        <w:tblStyle w:val="a7"/>
+        <w:tblW w:w="0" w:type="auto"/>
+        <w:tblLook w:val="04A0" w:firstRow="1" w:lastRow="0" w:firstColumn="1" w:lastColumn="0" w:noHBand="0" w:noVBand="1"/>
+      </w:tblPr>
+      <w:tblGrid>
+        <w:gridCol w:w="8296"/>
+      </w:tblGrid>
+      <w:tr>
+        <w:tc>
+          <w:tcPr>
+            <w:tcW w:w="8296" w:type="dxa"/>
+          </w:tcPr>
+          <w:p>
+            <w:pPr>
+              <w:rPr>
+                <w:rFonts w:hint="eastAsia"/>
+              </w:rPr>
+            </w:pPr>
+            <w:r>
+              <w:rPr>
+                <w:i/>
+                <w:iCs/>
+              </w:rPr>
+              <w:t>/**</w:t>
+            </w:r>
+            <w:r>
+              <w:rPr>
+                <w:i/>
+                <w:iCs/>
+              </w:rPr>
+              <w:br/>
+              <w:t xml:space="preserve"> * </w:t>
+            </w:r>
+            <w:r>
+              <w:rPr>
+                <w:rFonts w:hint="eastAsia"/>
+                <w:i/>
+                <w:iCs/>
+              </w:rPr>
+              <w:t>用户注册</w:t>
+            </w:r>
+            <w:r>
+              <w:rPr>
+                <w:rFonts w:hint="eastAsia"/>
+                <w:i/>
+                <w:iCs/>
+              </w:rPr>
+              <w:br/>
+              <w:t xml:space="preserve"> </w:t>
+            </w:r>
+            <w:r>
+              <w:rPr>
+                <w:i/>
+                <w:iCs/>
+              </w:rPr>
+              <w:t xml:space="preserve">* </w:t>
+            </w:r>
+            <w:r>
+              <w:rPr>
+                <w:b/>
+                <w:bCs/>
+                <w:i/>
+                <w:iCs/>
+              </w:rPr>
+              <w:t xml:space="preserve">@param </w:t>
+            </w:r>
+            <w:r>
+              <w:rPr>
+                <w:i/>
+                <w:iCs/>
+              </w:rPr>
+              <w:t>user</w:t>
+            </w:r>
+            <w:r>
+              <w:rPr>
+                <w:i/>
+                <w:iCs/>
+              </w:rPr>
+              <w:br/>
+              <w:t xml:space="preserve"> * </w:t>
+            </w:r>
+            <w:r>
+              <w:rPr>
+                <w:b/>
+                <w:bCs/>
+                <w:i/>
+                <w:iCs/>
+              </w:rPr>
+              <w:t>@return</w:t>
+            </w:r>
+            <w:r>
+              <w:rPr>
+                <w:b/>
+                <w:bCs/>
+                <w:i/>
+                <w:iCs/>
+              </w:rPr>
+              <w:br/>
+              <w:t xml:space="preserve"> </w:t>
+            </w:r>
+            <w:r>
+              <w:rPr>
+                <w:i/>
+                <w:iCs/>
+              </w:rPr>
+              <w:t>*/</w:t>
+            </w:r>
+            <w:r>
+              <w:rPr>
+                <w:i/>
+                <w:iCs/>
+              </w:rPr>
+              <w:br/>
+            </w:r>
+            <w:r>
+              <w:t>ServerResponse&lt;String&gt; register(User user);</w:t>
+            </w:r>
+          </w:p>
+        </w:tc>
+      </w:tr>
+    </w:tbl>
+    <w:p>
+      <w:r>
+        <w:rPr>
+          <w:rFonts w:hint="eastAsia"/>
+        </w:rPr>
+        <w:t>（2）在UserServiceImpl中实现接口中的注册方法</w:t>
+      </w:r>
+    </w:p>
+    <w:tbl>
+      <w:tblPr>
+        <w:tblStyle w:val="a7"/>
+        <w:tblW w:w="0" w:type="auto"/>
+        <w:tblLook w:val="04A0" w:firstRow="1" w:lastRow="0" w:firstColumn="1" w:lastColumn="0" w:noHBand="0" w:noVBand="1"/>
+      </w:tblPr>
+      <w:tblGrid>
+        <w:gridCol w:w="8296"/>
+      </w:tblGrid>
+      <w:tr>
+        <w:tc>
+          <w:tcPr>
+            <w:tcW w:w="8296" w:type="dxa"/>
+          </w:tcPr>
+          <w:p>
+            <w:pPr>
+              <w:rPr>
+                <w:rFonts w:hint="eastAsia"/>
+              </w:rPr>
+            </w:pPr>
+            <w:r>
+              <w:rPr>
+                <w:i/>
+                <w:iCs/>
+              </w:rPr>
+              <w:lastRenderedPageBreak/>
+              <w:t>/**</w:t>
+            </w:r>
+            <w:r>
+              <w:rPr>
+                <w:i/>
+                <w:iCs/>
+              </w:rPr>
+              <w:br/>
+              <w:t xml:space="preserve"> * </w:t>
+            </w:r>
+            <w:r>
+              <w:rPr>
+                <w:rFonts w:hint="eastAsia"/>
+                <w:i/>
+                <w:iCs/>
+              </w:rPr>
+              <w:t>用户注册</w:t>
+            </w:r>
+            <w:r>
+              <w:rPr>
+                <w:rFonts w:hint="eastAsia"/>
+                <w:i/>
+                <w:iCs/>
+              </w:rPr>
+              <w:br/>
+              <w:t xml:space="preserve"> </w:t>
+            </w:r>
+            <w:r>
+              <w:rPr>
+                <w:i/>
+                <w:iCs/>
+              </w:rPr>
+              <w:t xml:space="preserve">* </w:t>
+            </w:r>
+            <w:r>
+              <w:rPr>
+                <w:b/>
+                <w:bCs/>
+                <w:i/>
+                <w:iCs/>
+              </w:rPr>
+              <w:t xml:space="preserve">@param </w:t>
+            </w:r>
+            <w:r>
+              <w:rPr>
+                <w:i/>
+                <w:iCs/>
+              </w:rPr>
+              <w:t>user</w:t>
+            </w:r>
+            <w:r>
+              <w:rPr>
+                <w:i/>
+                <w:iCs/>
+              </w:rPr>
+              <w:br/>
+              <w:t xml:space="preserve"> * </w:t>
+            </w:r>
+            <w:r>
+              <w:rPr>
+                <w:b/>
+                <w:bCs/>
+                <w:i/>
+                <w:iCs/>
+              </w:rPr>
+              <w:t>@return</w:t>
+            </w:r>
+            <w:r>
+              <w:rPr>
+                <w:b/>
+                <w:bCs/>
+                <w:i/>
+                <w:iCs/>
+              </w:rPr>
+              <w:br/>
+              <w:t xml:space="preserve"> </w:t>
+            </w:r>
+            <w:r>
+              <w:rPr>
+                <w:i/>
+                <w:iCs/>
+              </w:rPr>
+              <w:t>*/</w:t>
+            </w:r>
+            <w:r>
+              <w:rPr>
+                <w:i/>
+                <w:iCs/>
+              </w:rPr>
+              <w:br/>
+            </w:r>
+            <w:r>
+              <w:t>public ServerResponse&lt;String&gt; register(User user) {</w:t>
+            </w:r>
+            <w:r>
+              <w:br/>
+              <w:t xml:space="preserve">    ServerResponse validResponse = this.checkValid(user.getUsername(), Const.</w:t>
+            </w:r>
+            <w:r>
+              <w:rPr>
+                <w:i/>
+                <w:iCs/>
+              </w:rPr>
+              <w:t>USERNAME</w:t>
+            </w:r>
+            <w:r>
+              <w:t>);</w:t>
+            </w:r>
+            <w:r>
+              <w:br/>
+              <w:t xml:space="preserve">    if (!validResponse.isSuccess()) {</w:t>
+            </w:r>
+            <w:r>
+              <w:br/>
+              <w:t xml:space="preserve">        return validResponse;</w:t>
+            </w:r>
+            <w:r>
+              <w:br/>
+              <w:t xml:space="preserve">    }</w:t>
+            </w:r>
+            <w:r>
+              <w:br/>
+              <w:t xml:space="preserve">    validResponse = this.checkValid(user.getEmail(), Const.</w:t>
+            </w:r>
+            <w:r>
+              <w:rPr>
+                <w:i/>
+                <w:iCs/>
+              </w:rPr>
+              <w:t>EMAIL</w:t>
+            </w:r>
+            <w:r>
+              <w:t>);</w:t>
+            </w:r>
+            <w:r>
+              <w:br/>
+              <w:t xml:space="preserve">    if (!validResponse.isSuccess()) {</w:t>
+            </w:r>
+            <w:r>
+              <w:br/>
+              <w:t xml:space="preserve">        return validResponse;</w:t>
+            </w:r>
+            <w:r>
+              <w:br/>
+              <w:t xml:space="preserve">    }</w:t>
+            </w:r>
+            <w:r>
+              <w:br/>
+              <w:t xml:space="preserve">    user.setRole(Const.Role.</w:t>
+            </w:r>
+            <w:r>
+              <w:rPr>
+                <w:i/>
+                <w:iCs/>
+              </w:rPr>
+              <w:t>ROLE_CUSTOMER</w:t>
+            </w:r>
+            <w:r>
+              <w:t>);</w:t>
+            </w:r>
+            <w:r>
+              <w:br/>
+              <w:t xml:space="preserve">    // MD5</w:t>
+            </w:r>
+            <w:r>
+              <w:rPr>
+                <w:rFonts w:hint="eastAsia"/>
+              </w:rPr>
+              <w:t>加密</w:t>
+            </w:r>
+            <w:r>
+              <w:rPr>
+                <w:rFonts w:hint="eastAsia"/>
+              </w:rPr>
+              <w:br/>
+              <w:t xml:space="preserve">    </w:t>
+            </w:r>
+            <w:r>
+              <w:t>user.setPassword(MD5Util.</w:t>
+            </w:r>
+            <w:r>
+              <w:rPr>
+                <w:i/>
+                <w:iCs/>
+              </w:rPr>
+              <w:t>MD5EncodeUtf8</w:t>
+            </w:r>
+            <w:r>
+              <w:t>(user.getPassword()));</w:t>
+            </w:r>
+            <w:r>
+              <w:br/>
+              <w:t xml:space="preserve">    int resultCount = userMapper.insert(user);</w:t>
+            </w:r>
+            <w:r>
+              <w:br/>
+              <w:t xml:space="preserve">    if (resultCount == 0) {</w:t>
+            </w:r>
+            <w:r>
+              <w:br/>
+              <w:t xml:space="preserve">        return ServerResponse.</w:t>
+            </w:r>
+            <w:r>
+              <w:rPr>
+                <w:i/>
+                <w:iCs/>
+              </w:rPr>
+              <w:t>createByErrorMessage</w:t>
+            </w:r>
+            <w:r>
+              <w:t>("</w:t>
+            </w:r>
+            <w:r>
+              <w:rPr>
+                <w:rFonts w:hint="eastAsia"/>
+              </w:rPr>
+              <w:t>注册失败</w:t>
+            </w:r>
+            <w:r>
+              <w:t>");</w:t>
+            </w:r>
+            <w:r>
+              <w:br/>
+              <w:t xml:space="preserve">    }</w:t>
+            </w:r>
+            <w:r>
+              <w:br/>
+            </w:r>
+            <w:r>
+              <w:br/>
+              <w:t xml:space="preserve">    return ServerResponse.</w:t>
+            </w:r>
+            <w:r>
+              <w:rPr>
+                <w:i/>
+                <w:iCs/>
+              </w:rPr>
+              <w:t>createBySuccessMessage</w:t>
+            </w:r>
+            <w:r>
+              <w:t>("</w:t>
+            </w:r>
+            <w:r>
+              <w:rPr>
+                <w:rFonts w:hint="eastAsia"/>
+              </w:rPr>
+              <w:t>注册成功</w:t>
+            </w:r>
+            <w:r>
+              <w:t>");</w:t>
+            </w:r>
+            <w:r>
+              <w:br/>
+              <w:t>}</w:t>
+            </w:r>
+          </w:p>
+        </w:tc>
+      </w:tr>
+    </w:tbl>
+    <w:p>
+      <w:pPr>
+        <w:pStyle w:val="5"/>
+      </w:pPr>
+      <w:r>
+        <w:rPr>
+          <w:rFonts w:hint="eastAsia"/>
+        </w:rPr>
+        <w:t>4.</w:t>
+      </w:r>
+      <w:r>
+        <w:t>3</w:t>
+      </w:r>
+      <w:r>
+        <w:rPr>
+          <w:rFonts w:hint="eastAsia"/>
+        </w:rPr>
+        <w:t>.</w:t>
+      </w:r>
+      <w:r>
+        <w:t>5 Controller</w:t>
+      </w:r>
+      <w:r>
+        <w:rPr>
+          <w:rFonts w:hint="eastAsia"/>
+        </w:rPr>
+        <w:t>层</w:t>
+      </w:r>
+    </w:p>
+    <w:p>
+      <w:r>
+        <w:rPr>
+          <w:rFonts w:hint="eastAsia"/>
+        </w:rPr>
+        <w:t>在Controller中调用Service</w:t>
+      </w:r>
+      <w:r>
+        <w:t>de</w:t>
+      </w:r>
+      <w:r>
+        <w:rPr>
+          <w:rFonts w:hint="eastAsia"/>
+        </w:rPr>
+        <w:t>的注册方法</w:t>
+      </w:r>
+    </w:p>
+    <w:tbl>
+      <w:tblPr>
+        <w:tblStyle w:val="a7"/>
+        <w:tblW w:w="0" w:type="auto"/>
+        <w:tblLook w:val="04A0" w:firstRow="1" w:lastRow="0" w:firstColumn="1" w:lastColumn="0" w:noHBand="0" w:noVBand="1"/>
+      </w:tblPr>
+      <w:tblGrid>
+        <w:gridCol w:w="8296"/>
+      </w:tblGrid>
+      <w:tr>
+        <w:tc>
+          <w:tcPr>
+            <w:tcW w:w="8296" w:type="dxa"/>
+          </w:tcPr>
+          <w:p>
+            <w:pPr>
+              <w:rPr>
+                <w:rFonts w:hint="eastAsia"/>
+              </w:rPr>
+            </w:pPr>
+            <w:r>
+              <w:rPr>
+                <w:i/>
+                <w:iCs/>
+              </w:rPr>
+              <w:t>/**</w:t>
+            </w:r>
+            <w:r>
+              <w:rPr>
+                <w:i/>
+                <w:iCs/>
+              </w:rPr>
+              <w:br/>
+              <w:t xml:space="preserve"> * </w:t>
+            </w:r>
+            <w:r>
+              <w:rPr>
+                <w:rFonts w:hint="eastAsia"/>
+                <w:i/>
+                <w:iCs/>
+              </w:rPr>
+              <w:t>用户注册</w:t>
+            </w:r>
+            <w:r>
+              <w:rPr>
+                <w:rFonts w:hint="eastAsia"/>
+                <w:i/>
+                <w:iCs/>
+              </w:rPr>
+              <w:br/>
+              <w:t xml:space="preserve"> </w:t>
+            </w:r>
+            <w:r>
+              <w:rPr>
+                <w:i/>
+                <w:iCs/>
+              </w:rPr>
+              <w:t xml:space="preserve">* </w:t>
+            </w:r>
+            <w:r>
+              <w:rPr>
+                <w:b/>
+                <w:bCs/>
+                <w:i/>
+                <w:iCs/>
+              </w:rPr>
+              <w:t xml:space="preserve">@param </w:t>
+            </w:r>
+            <w:r>
+              <w:rPr>
+                <w:i/>
+                <w:iCs/>
+              </w:rPr>
+              <w:t>user</w:t>
+            </w:r>
+            <w:r>
+              <w:rPr>
+                <w:i/>
+                <w:iCs/>
+              </w:rPr>
+              <w:br/>
+              <w:t xml:space="preserve"> * </w:t>
+            </w:r>
+            <w:r>
+              <w:rPr>
+                <w:b/>
+                <w:bCs/>
+                <w:i/>
+                <w:iCs/>
+              </w:rPr>
+              <w:t>@return</w:t>
+            </w:r>
+            <w:r>
+              <w:rPr>
+                <w:b/>
+                <w:bCs/>
+                <w:i/>
+                <w:iCs/>
+              </w:rPr>
+              <w:br/>
+              <w:t xml:space="preserve"> </w:t>
+            </w:r>
+            <w:r>
+              <w:rPr>
+                <w:i/>
+                <w:iCs/>
+              </w:rPr>
+              <w:t>*/</w:t>
+            </w:r>
+            <w:r>
+              <w:rPr>
+                <w:i/>
+                <w:iCs/>
+              </w:rPr>
+              <w:br/>
+            </w:r>
+            <w:r>
+              <w:t>@RequestMapping(value = "register.do", method = RequestMethod.</w:t>
+            </w:r>
+            <w:r>
+              <w:rPr>
+                <w:i/>
+                <w:iCs/>
+              </w:rPr>
+              <w:t>POST</w:t>
+            </w:r>
+            <w:r>
+              <w:t>)</w:t>
+            </w:r>
+            <w:r>
+              <w:br/>
+              <w:t>@ResponseBody</w:t>
+            </w:r>
+            <w:r>
+              <w:br/>
+              <w:t>public ServerResponse&lt;String&gt; register(User user) {</w:t>
+            </w:r>
+            <w:r>
+              <w:br/>
+              <w:t xml:space="preserve">    return iUserService.register(user);</w:t>
+            </w:r>
+            <w:r>
+              <w:br/>
+              <w:t>}</w:t>
+            </w:r>
+          </w:p>
+        </w:tc>
+      </w:tr>
+    </w:tbl>
+    <w:p>
+      <w:pPr>
+        <w:pStyle w:val="4"/>
+      </w:pPr>
+      <w:r>
+        <w:rPr>
+          <w:rFonts w:hint="eastAsia"/>
+        </w:rPr>
+        <w:lastRenderedPageBreak/>
+        <w:t>4.</w:t>
+      </w:r>
+      <w:r>
+        <w:t xml:space="preserve">4 </w:t>
+      </w:r>
+      <w:r>
+        <w:rPr>
+          <w:rFonts w:hint="eastAsia"/>
+        </w:rPr>
+        <w:t>用户名和邮箱校验</w:t>
+      </w:r>
+    </w:p>
+    <w:p>
+      <w:pPr>
+        <w:pStyle w:val="5"/>
+      </w:pPr>
+      <w:r>
+        <w:rPr>
+          <w:rFonts w:hint="eastAsia"/>
+        </w:rPr>
+        <w:t>4.</w:t>
+      </w:r>
+      <w:r>
+        <w:t>4</w:t>
+      </w:r>
+      <w:r>
+        <w:rPr>
+          <w:rFonts w:hint="eastAsia"/>
+        </w:rPr>
+        <w:t>.</w:t>
+      </w:r>
+      <w:r>
+        <w:t>1</w:t>
+      </w:r>
+      <w:r>
+        <w:t xml:space="preserve"> </w:t>
+      </w:r>
+      <w:r>
+        <w:rPr>
+          <w:rFonts w:hint="eastAsia"/>
+        </w:rPr>
+        <w:t>公共</w:t>
+      </w:r>
+      <w:r>
+        <w:rPr>
+          <w:rFonts w:hint="eastAsia"/>
+        </w:rPr>
+        <w:t>类</w:t>
+      </w:r>
+    </w:p>
+    <w:p>
+      <w:r>
+        <w:rPr>
+          <w:rFonts w:hint="eastAsia"/>
+        </w:rPr>
+        <w:t>在Const类中添加常量</w:t>
+      </w:r>
+    </w:p>
+    <w:tbl>
+      <w:tblPr>
+        <w:tblStyle w:val="a7"/>
+        <w:tblW w:w="0" w:type="auto"/>
+        <w:tblLook w:val="04A0" w:firstRow="1" w:lastRow="0" w:firstColumn="1" w:lastColumn="0" w:noHBand="0" w:noVBand="1"/>
+      </w:tblPr>
+      <w:tblGrid>
+        <w:gridCol w:w="8296"/>
+      </w:tblGrid>
+      <w:tr>
+        <w:tc>
+          <w:tcPr>
+            <w:tcW w:w="8296" w:type="dxa"/>
+          </w:tcPr>
+          <w:p>
+            <w:pPr>
+              <w:rPr>
+                <w:rFonts w:hint="eastAsia"/>
+              </w:rPr>
+            </w:pPr>
+            <w:r>
+              <w:rPr>
+                <w:i/>
+                <w:iCs/>
+              </w:rPr>
+              <w:t>/**</w:t>
+            </w:r>
+            <w:r>
+              <w:rPr>
+                <w:i/>
+                <w:iCs/>
+              </w:rPr>
+              <w:br/>
+              <w:t xml:space="preserve"> * </w:t>
+            </w:r>
+            <w:r>
+              <w:rPr>
+                <w:rFonts w:hint="eastAsia"/>
+                <w:i/>
+                <w:iCs/>
+              </w:rPr>
+              <w:t>邮箱</w:t>
+            </w:r>
+            <w:r>
+              <w:rPr>
+                <w:rFonts w:hint="eastAsia"/>
+                <w:i/>
+                <w:iCs/>
+              </w:rPr>
+              <w:br/>
+              <w:t xml:space="preserve"> </w:t>
+            </w:r>
+            <w:r>
+              <w:rPr>
+                <w:i/>
+                <w:iCs/>
+              </w:rPr>
+              <w:t>*/</w:t>
+            </w:r>
+            <w:r>
+              <w:rPr>
+                <w:i/>
+                <w:iCs/>
+              </w:rPr>
+              <w:br/>
+            </w:r>
+            <w:r>
+              <w:t xml:space="preserve">public static final String </w:t>
+            </w:r>
+            <w:r>
+              <w:rPr>
+                <w:i/>
+                <w:iCs/>
+              </w:rPr>
+              <w:t xml:space="preserve">EMAIL </w:t>
+            </w:r>
+            <w:r>
+              <w:t>= "email";</w:t>
+            </w:r>
+            <w:r>
+              <w:br/>
+            </w:r>
+            <w:r>
+              <w:br/>
+            </w:r>
+            <w:r>
+              <w:rPr>
+                <w:i/>
+                <w:iCs/>
+              </w:rPr>
+              <w:t>/**</w:t>
+            </w:r>
+            <w:r>
+              <w:rPr>
+                <w:i/>
+                <w:iCs/>
+              </w:rPr>
+              <w:br/>
+              <w:t xml:space="preserve"> * </w:t>
+            </w:r>
+            <w:r>
+              <w:rPr>
+                <w:rFonts w:hint="eastAsia"/>
+                <w:i/>
+                <w:iCs/>
+              </w:rPr>
+              <w:t>用户名</w:t>
+            </w:r>
+            <w:r>
+              <w:rPr>
+                <w:rFonts w:hint="eastAsia"/>
+                <w:i/>
+                <w:iCs/>
+              </w:rPr>
+              <w:br/>
+              <w:t xml:space="preserve"> </w:t>
+            </w:r>
+            <w:r>
+              <w:rPr>
+                <w:i/>
+                <w:iCs/>
+              </w:rPr>
+              <w:t>*/</w:t>
+            </w:r>
+            <w:r>
+              <w:rPr>
+                <w:i/>
+                <w:iCs/>
+              </w:rPr>
+              <w:br/>
+            </w:r>
+            <w:r>
+              <w:t xml:space="preserve">public static final String </w:t>
+            </w:r>
+            <w:r>
+              <w:rPr>
+                <w:i/>
+                <w:iCs/>
+              </w:rPr>
+              <w:t xml:space="preserve">USERNAME </w:t>
+            </w:r>
+            <w:r>
+              <w:t>= "username";</w:t>
+            </w:r>
+          </w:p>
+        </w:tc>
+      </w:tr>
+    </w:tbl>
+    <w:p>
+      <w:pPr>
+        <w:pStyle w:val="5"/>
+      </w:pPr>
+      <w:r>
+        <w:rPr>
+          <w:rFonts w:hint="eastAsia"/>
+        </w:rPr>
+        <w:t>4.</w:t>
+      </w:r>
+      <w:r>
+        <w:t>4</w:t>
+      </w:r>
+      <w:r>
+        <w:rPr>
+          <w:rFonts w:hint="eastAsia"/>
+        </w:rPr>
+        <w:t>.</w:t>
+      </w:r>
+      <w:r>
+        <w:t xml:space="preserve">2 </w:t>
+      </w:r>
+      <w:r>
+        <w:rPr>
+          <w:rFonts w:hint="eastAsia"/>
+        </w:rPr>
+        <w:t>Service层</w:t>
+      </w:r>
+    </w:p>
+    <w:p>
+      <w:r>
+        <w:rPr>
+          <w:rFonts w:hint="eastAsia"/>
+        </w:rPr>
+        <w:t>（1）在IUserService接口中添加校验方法</w:t>
+      </w:r>
+    </w:p>
+    <w:tbl>
+      <w:tblPr>
+        <w:tblStyle w:val="a7"/>
+        <w:tblW w:w="0" w:type="auto"/>
+        <w:tblLook w:val="04A0" w:firstRow="1" w:lastRow="0" w:firstColumn="1" w:lastColumn="0" w:noHBand="0" w:noVBand="1"/>
+      </w:tblPr>
+      <w:tblGrid>
+        <w:gridCol w:w="8296"/>
+      </w:tblGrid>
+      <w:tr>
+        <w:tc>
+          <w:tcPr>
+            <w:tcW w:w="8296" w:type="dxa"/>
+          </w:tcPr>
+          <w:p>
+            <w:pPr>
+              <w:rPr>
+                <w:rFonts w:hint="eastAsia"/>
+              </w:rPr>
+            </w:pPr>
+            <w:r>
+              <w:rPr>
+                <w:i/>
+                <w:iCs/>
+              </w:rPr>
+              <w:t>/**</w:t>
+            </w:r>
+            <w:r>
+              <w:rPr>
+                <w:i/>
+                <w:iCs/>
+              </w:rPr>
+              <w:br/>
+              <w:t xml:space="preserve"> * </w:t>
+            </w:r>
+            <w:r>
+              <w:rPr>
+                <w:rFonts w:hint="eastAsia"/>
+                <w:i/>
+                <w:iCs/>
+              </w:rPr>
+              <w:t>校验用户名和邮箱</w:t>
+            </w:r>
+            <w:r>
+              <w:rPr>
+                <w:rFonts w:hint="eastAsia"/>
+                <w:i/>
+                <w:iCs/>
+              </w:rPr>
+              <w:br/>
+              <w:t xml:space="preserve"> </w:t>
+            </w:r>
+            <w:r>
+              <w:rPr>
+                <w:i/>
+                <w:iCs/>
+              </w:rPr>
+              <w:t xml:space="preserve">* </w:t>
+            </w:r>
+            <w:r>
+              <w:rPr>
+                <w:b/>
+                <w:bCs/>
+                <w:i/>
+                <w:iCs/>
+              </w:rPr>
+              <w:t xml:space="preserve">@param </w:t>
+            </w:r>
+            <w:r>
+              <w:rPr>
+                <w:i/>
+                <w:iCs/>
+              </w:rPr>
+              <w:t>str</w:t>
+            </w:r>
+            <w:r>
+              <w:rPr>
+                <w:i/>
+                <w:iCs/>
+              </w:rPr>
+              <w:br/>
+              <w:t xml:space="preserve"> * </w:t>
+            </w:r>
+            <w:r>
+              <w:rPr>
+                <w:b/>
+                <w:bCs/>
+                <w:i/>
+                <w:iCs/>
+              </w:rPr>
+              <w:t xml:space="preserve">@param </w:t>
+            </w:r>
+            <w:r>
+              <w:rPr>
+                <w:i/>
+                <w:iCs/>
+              </w:rPr>
+              <w:t>type</w:t>
+            </w:r>
+            <w:r>
+              <w:rPr>
+                <w:i/>
+                <w:iCs/>
+              </w:rPr>
+              <w:br/>
+              <w:t xml:space="preserve"> * </w:t>
+            </w:r>
+            <w:r>
+              <w:rPr>
+                <w:b/>
+                <w:bCs/>
+                <w:i/>
+                <w:iCs/>
+              </w:rPr>
+              <w:t>@return</w:t>
+            </w:r>
+            <w:r>
+              <w:rPr>
+                <w:b/>
+                <w:bCs/>
+                <w:i/>
+                <w:iCs/>
+              </w:rPr>
+              <w:br/>
+              <w:t xml:space="preserve"> </w:t>
+            </w:r>
+            <w:r>
+              <w:rPr>
+                <w:i/>
+                <w:iCs/>
+              </w:rPr>
+              <w:t>*/</w:t>
+            </w:r>
+            <w:r>
+              <w:rPr>
+                <w:i/>
+                <w:iCs/>
+              </w:rPr>
+              <w:br/>
+            </w:r>
+            <w:r>
+              <w:t>ServerResponse&lt;String&gt; checkValid(String str, String type);</w:t>
+            </w:r>
+          </w:p>
+        </w:tc>
+      </w:tr>
+    </w:tbl>
+    <w:p>
+      <w:r>
+        <w:rPr>
+          <w:rFonts w:hint="eastAsia"/>
+        </w:rPr>
+        <w:t>（2）在UserServiceImpl中实现邮箱校验</w:t>
+      </w:r>
+    </w:p>
+    <w:tbl>
+      <w:tblPr>
+        <w:tblStyle w:val="a7"/>
+        <w:tblW w:w="0" w:type="auto"/>
+        <w:tblLook w:val="04A0" w:firstRow="1" w:lastRow="0" w:firstColumn="1" w:lastColumn="0" w:noHBand="0" w:noVBand="1"/>
+      </w:tblPr>
+      <w:tblGrid>
+        <w:gridCol w:w="8296"/>
+      </w:tblGrid>
+      <w:tr>
+        <w:tc>
+          <w:tcPr>
+            <w:tcW w:w="8296" w:type="dxa"/>
+          </w:tcPr>
+          <w:p>
+            <w:pPr>
+              <w:rPr>
+                <w:rFonts w:hint="eastAsia"/>
+              </w:rPr>
+            </w:pPr>
+            <w:r>
+              <w:rPr>
+                <w:i/>
+                <w:iCs/>
+              </w:rPr>
+              <w:t>/**</w:t>
+            </w:r>
+            <w:r>
+              <w:rPr>
+                <w:i/>
+                <w:iCs/>
+              </w:rPr>
+              <w:br/>
+              <w:t xml:space="preserve"> * </w:t>
+            </w:r>
+            <w:r>
+              <w:rPr>
+                <w:rFonts w:hint="eastAsia"/>
+                <w:i/>
+                <w:iCs/>
+              </w:rPr>
+              <w:t>校验用户名和邮箱</w:t>
+            </w:r>
+            <w:r>
+              <w:rPr>
+                <w:rFonts w:hint="eastAsia"/>
+                <w:i/>
+                <w:iCs/>
+              </w:rPr>
+              <w:br/>
+              <w:t xml:space="preserve"> </w:t>
+            </w:r>
+            <w:r>
+              <w:rPr>
+                <w:i/>
+                <w:iCs/>
+              </w:rPr>
+              <w:t xml:space="preserve">* </w:t>
+            </w:r>
+            <w:r>
+              <w:rPr>
+                <w:b/>
+                <w:bCs/>
+                <w:i/>
+                <w:iCs/>
+              </w:rPr>
+              <w:t xml:space="preserve">@param </w:t>
+            </w:r>
+            <w:r>
+              <w:rPr>
+                <w:i/>
+                <w:iCs/>
+              </w:rPr>
+              <w:t>str</w:t>
+            </w:r>
+            <w:r>
+              <w:rPr>
+                <w:i/>
+                <w:iCs/>
+              </w:rPr>
+              <w:br/>
+              <w:t xml:space="preserve"> * </w:t>
+            </w:r>
+            <w:r>
+              <w:rPr>
+                <w:b/>
+                <w:bCs/>
+                <w:i/>
+                <w:iCs/>
+              </w:rPr>
+              <w:t xml:space="preserve">@param </w:t>
+            </w:r>
+            <w:r>
+              <w:rPr>
+                <w:i/>
+                <w:iCs/>
+              </w:rPr>
+              <w:t>type</w:t>
+            </w:r>
+            <w:r>
+              <w:rPr>
+                <w:i/>
+                <w:iCs/>
+              </w:rPr>
+              <w:br/>
+              <w:t xml:space="preserve"> * </w:t>
+            </w:r>
+            <w:r>
+              <w:rPr>
+                <w:b/>
+                <w:bCs/>
+                <w:i/>
+                <w:iCs/>
+              </w:rPr>
+              <w:t>@return</w:t>
+            </w:r>
+            <w:r>
+              <w:rPr>
+                <w:b/>
+                <w:bCs/>
+                <w:i/>
+                <w:iCs/>
+              </w:rPr>
+              <w:br/>
+              <w:t xml:space="preserve"> </w:t>
+            </w:r>
+            <w:r>
+              <w:rPr>
+                <w:i/>
+                <w:iCs/>
+              </w:rPr>
+              <w:t>*/</w:t>
+            </w:r>
+            <w:r>
+              <w:rPr>
+                <w:i/>
+                <w:iCs/>
+              </w:rPr>
+              <w:br/>
+            </w:r>
+            <w:r>
+              <w:t>public ServerResponse&lt;String&gt; checkValid(String str, String type) {</w:t>
+            </w:r>
+            <w:r>
+              <w:br/>
+              <w:t xml:space="preserve">    if (StringUtils.</w:t>
+            </w:r>
+            <w:r>
+              <w:rPr>
+                <w:i/>
+                <w:iCs/>
+              </w:rPr>
+              <w:t>isNotBlank</w:t>
+            </w:r>
+            <w:r>
+              <w:t>(type)) {</w:t>
+            </w:r>
+            <w:r>
+              <w:br/>
+              <w:t xml:space="preserve">        if (Const.</w:t>
+            </w:r>
+            <w:r>
+              <w:rPr>
+                <w:i/>
+                <w:iCs/>
+              </w:rPr>
+              <w:t>USERNAME</w:t>
+            </w:r>
+            <w:r>
+              <w:t>.equals(type)) {</w:t>
+            </w:r>
+            <w:r>
+              <w:br/>
+              <w:t xml:space="preserve">            int resultCount = userMapper.checkUsername(str);</w:t>
+            </w:r>
+            <w:r>
+              <w:br/>
+              <w:t xml:space="preserve">            if (resultCount &gt; 0) {</w:t>
+            </w:r>
+            <w:r>
+              <w:br/>
+              <w:t xml:space="preserve">                return ServerResponse.</w:t>
+            </w:r>
+            <w:r>
+              <w:rPr>
+                <w:i/>
+                <w:iCs/>
+              </w:rPr>
+              <w:t>createByErrorMessage</w:t>
+            </w:r>
+            <w:r>
+              <w:t>("</w:t>
+            </w:r>
+            <w:r>
+              <w:rPr>
+                <w:rFonts w:hint="eastAsia"/>
+              </w:rPr>
+              <w:t>用户名已存在</w:t>
+            </w:r>
+            <w:r>
+              <w:t>");</w:t>
+            </w:r>
+            <w:r>
+              <w:br/>
+              <w:t xml:space="preserve">            }</w:t>
+            </w:r>
+            <w:r>
+              <w:br/>
+              <w:t xml:space="preserve">        }</w:t>
+            </w:r>
+            <w:r>
+              <w:br/>
+              <w:t xml:space="preserve">        if (Const.</w:t>
+            </w:r>
+            <w:r>
+              <w:rPr>
+                <w:i/>
+                <w:iCs/>
+              </w:rPr>
+              <w:t>EMAIL</w:t>
+            </w:r>
+            <w:r>
+              <w:t>.equals(type)) {</w:t>
+            </w:r>
+            <w:r>
+              <w:br/>
+            </w:r>
+            <w:r>
+              <w:lastRenderedPageBreak/>
+              <w:t xml:space="preserve">            int resultCount = userMapper.checkEmail(str);</w:t>
+            </w:r>
+            <w:r>
+              <w:br/>
+              <w:t xml:space="preserve">            if (resultCount &gt; 0) {</w:t>
+            </w:r>
+            <w:r>
+              <w:br/>
+              <w:t xml:space="preserve">                return ServerResponse.</w:t>
+            </w:r>
+            <w:r>
+              <w:rPr>
+                <w:i/>
+                <w:iCs/>
+              </w:rPr>
+              <w:t>createByErrorMessage</w:t>
+            </w:r>
+            <w:r>
+              <w:t>("</w:t>
+            </w:r>
+            <w:r>
+              <w:rPr>
+                <w:rFonts w:hint="eastAsia"/>
+              </w:rPr>
+              <w:t>邮箱已被注册</w:t>
+            </w:r>
+            <w:r>
+              <w:t>");</w:t>
+            </w:r>
+            <w:r>
+              <w:br/>
+              <w:t xml:space="preserve">            }</w:t>
+            </w:r>
+            <w:r>
+              <w:br/>
+              <w:t xml:space="preserve">        }</w:t>
+            </w:r>
+            <w:r>
+              <w:br/>
+              <w:t xml:space="preserve">    } else {</w:t>
+            </w:r>
+            <w:r>
+              <w:br/>
+              <w:t xml:space="preserve">        return ServerResponse.</w:t>
+            </w:r>
+            <w:r>
+              <w:rPr>
+                <w:i/>
+                <w:iCs/>
+              </w:rPr>
+              <w:t>createByErrorMessage</w:t>
+            </w:r>
+            <w:r>
+              <w:t>("</w:t>
+            </w:r>
+            <w:r>
+              <w:rPr>
+                <w:rFonts w:hint="eastAsia"/>
+              </w:rPr>
+              <w:t>参数错误</w:t>
+            </w:r>
+            <w:r>
+              <w:t>");</w:t>
+            </w:r>
+            <w:r>
+              <w:br/>
+              <w:t xml:space="preserve">    }</w:t>
+            </w:r>
+            <w:r>
+              <w:br/>
+            </w:r>
+            <w:r>
+              <w:br/>
+              <w:t xml:space="preserve">    return ServerResponse.</w:t>
+            </w:r>
+            <w:r>
+              <w:rPr>
+                <w:i/>
+                <w:iCs/>
+              </w:rPr>
+              <w:t>createBySuccessMessage</w:t>
+            </w:r>
+            <w:r>
+              <w:t>("</w:t>
+            </w:r>
+            <w:r>
+              <w:rPr>
+                <w:rFonts w:hint="eastAsia"/>
+              </w:rPr>
+              <w:t>校验成功</w:t>
+            </w:r>
+            <w:r>
+              <w:t>");</w:t>
+            </w:r>
+            <w:r>
+              <w:br/>
+              <w:t>}</w:t>
+            </w:r>
+          </w:p>
+        </w:tc>
+      </w:tr>
+    </w:tbl>
+    <w:p>
+      <w:pPr>
+        <w:pStyle w:val="5"/>
+      </w:pPr>
+      <w:r>
+        <w:rPr>
+          <w:rFonts w:hint="eastAsia"/>
+        </w:rPr>
+        <w:lastRenderedPageBreak/>
+        <w:t>4.</w:t>
+      </w:r>
+      <w:r>
+        <w:t>4</w:t>
+      </w:r>
+      <w:r>
+        <w:rPr>
+          <w:rFonts w:hint="eastAsia"/>
+        </w:rPr>
+        <w:t>.</w:t>
+      </w:r>
+      <w:r>
+        <w:t>3 Controller</w:t>
+      </w:r>
+      <w:r>
+        <w:rPr>
+          <w:rFonts w:hint="eastAsia"/>
+        </w:rPr>
+        <w:t>层</w:t>
+      </w:r>
+    </w:p>
+    <w:p>
+      <w:r>
+        <w:rPr>
+          <w:rFonts w:hint="eastAsia"/>
+        </w:rPr>
+        <w:t>在Controller中调用Service的校验方法</w:t>
+      </w:r>
+    </w:p>
+    <w:tbl>
+      <w:tblPr>
+        <w:tblStyle w:val="a7"/>
+        <w:tblW w:w="0" w:type="auto"/>
+        <w:tblLook w:val="04A0" w:firstRow="1" w:lastRow="0" w:firstColumn="1" w:lastColumn="0" w:noHBand="0" w:noVBand="1"/>
+      </w:tblPr>
+      <w:tblGrid>
+        <w:gridCol w:w="8296"/>
+      </w:tblGrid>
+      <w:tr>
+        <w:tc>
+          <w:tcPr>
+            <w:tcW w:w="8296" w:type="dxa"/>
+          </w:tcPr>
+          <w:p>
+            <w:pPr>
+              <w:rPr>
+                <w:rFonts w:hint="eastAsia"/>
+              </w:rPr>
+            </w:pPr>
+            <w:r>
+              <w:rPr>
+                <w:i/>
+                <w:iCs/>
+              </w:rPr>
+              <w:t>/**</w:t>
+            </w:r>
+            <w:r>
+              <w:rPr>
+                <w:i/>
+                <w:iCs/>
+              </w:rPr>
+              <w:br/>
+              <w:t xml:space="preserve"> * </w:t>
+            </w:r>
+            <w:r>
+              <w:rPr>
+                <w:rFonts w:hint="eastAsia"/>
+                <w:i/>
+                <w:iCs/>
+              </w:rPr>
+              <w:t>校验用户名和邮箱</w:t>
+            </w:r>
+            <w:r>
+              <w:rPr>
+                <w:rFonts w:hint="eastAsia"/>
+                <w:i/>
+                <w:iCs/>
+              </w:rPr>
+              <w:br/>
+              <w:t xml:space="preserve"> </w:t>
+            </w:r>
+            <w:r>
+              <w:rPr>
+                <w:i/>
+                <w:iCs/>
+              </w:rPr>
+              <w:t xml:space="preserve">* </w:t>
+            </w:r>
+            <w:r>
+              <w:rPr>
+                <w:b/>
+                <w:bCs/>
+                <w:i/>
+                <w:iCs/>
+              </w:rPr>
+              <w:t xml:space="preserve">@param </w:t>
+            </w:r>
+            <w:r>
+              <w:rPr>
+                <w:i/>
+                <w:iCs/>
+              </w:rPr>
+              <w:t>str</w:t>
+            </w:r>
+            <w:r>
+              <w:rPr>
+                <w:i/>
+                <w:iCs/>
+              </w:rPr>
+              <w:br/>
+              <w:t xml:space="preserve"> * </w:t>
+            </w:r>
+            <w:r>
+              <w:rPr>
+                <w:b/>
+                <w:bCs/>
+                <w:i/>
+                <w:iCs/>
+              </w:rPr>
+              <w:t xml:space="preserve">@param </w:t>
+            </w:r>
+            <w:r>
+              <w:rPr>
+                <w:i/>
+                <w:iCs/>
+              </w:rPr>
+              <w:t>type</w:t>
+            </w:r>
+            <w:r>
+              <w:rPr>
+                <w:i/>
+                <w:iCs/>
+              </w:rPr>
+              <w:br/>
+              <w:t xml:space="preserve"> * </w:t>
+            </w:r>
+            <w:r>
+              <w:rPr>
+                <w:b/>
+                <w:bCs/>
+                <w:i/>
+                <w:iCs/>
+              </w:rPr>
+              <w:t>@return</w:t>
+            </w:r>
+            <w:r>
+              <w:rPr>
+                <w:b/>
+                <w:bCs/>
+                <w:i/>
+                <w:iCs/>
+              </w:rPr>
+              <w:br/>
+              <w:t xml:space="preserve"> </w:t>
+            </w:r>
+            <w:r>
+              <w:rPr>
+                <w:i/>
+                <w:iCs/>
+              </w:rPr>
+              <w:t>*/</w:t>
+            </w:r>
+            <w:r>
+              <w:rPr>
+                <w:i/>
+                <w:iCs/>
+              </w:rPr>
+              <w:br/>
+            </w:r>
+            <w:r>
+              <w:t>@RequestMapping(value = "check_valid.do", method = RequestMethod.</w:t>
+            </w:r>
+            <w:r>
+              <w:rPr>
+                <w:i/>
+                <w:iCs/>
+              </w:rPr>
+              <w:t>POST</w:t>
+            </w:r>
+            <w:r>
+              <w:t>)</w:t>
+            </w:r>
+            <w:r>
+              <w:br/>
+              <w:t>@ResponseBody</w:t>
+            </w:r>
+            <w:r>
+              <w:br/>
+              <w:t>public ServerResponse&lt;String&gt; checkValid(String str, String type) {</w:t>
+            </w:r>
+            <w:r>
+              <w:br/>
+              <w:t xml:space="preserve">    return iUserService.checkValid(str, type);</w:t>
+            </w:r>
+            <w:r>
+              <w:br/>
+              <w:t>}</w:t>
+            </w:r>
+            <w:bookmarkStart w:id="0" w:name="_GoBack"/>
+            <w:bookmarkEnd w:id="0"/>
+          </w:p>
+        </w:tc>
+      </w:tr>
+    </w:tbl>
+    <w:p>
+      <w:pPr>
+        <w:rPr>
+          <w:rFonts w:hint="eastAsia"/>
+        </w:rPr>
+      </w:pPr>
     </w:p>
     <w:sectPr>
       <w:footerReference w:type="default" r:id="rId11"/>
@@ -11984,7 +15020,6 @@
         <w:docPartUnique/>
       </w:docPartObj>
     </w:sdtPr>
-    <w:sdtEndPr/>
     <w:sdtContent>
       <w:p>
         <w:pPr>
@@ -12092,7 +15127,7 @@
                                   <w:szCs w:val="28"/>
                                   <w:lang w:val="zh-CN"/>
                                 </w:rPr>
-                                <w:t>41</w:t>
+                                <w:t>46</w:t>
                               </w:r>
                               <w:r>
                                 <w:rPr>
@@ -12177,7 +15212,7 @@
                             <w:szCs w:val="28"/>
                             <w:lang w:val="zh-CN"/>
                           </w:rPr>
-                          <w:t>41</w:t>
+                          <w:t>46</w:t>
                         </w:r>
                         <w:r>
                           <w:rPr>
@@ -12945,7 +15980,6 @@
   <w:style w:type="character" w:default="1" w:styleId="a0">
     <w:name w:val="Default Paragraph Font"/>
     <w:uiPriority w:val="1"/>
-    <w:semiHidden/>
     <w:unhideWhenUsed/>
   </w:style>
   <w:style w:type="table" w:default="1" w:styleId="a1">
@@ -13443,7 +16477,7 @@
 </file>
 
 <file path=customXml/itemProps1.xml><?xml version="1.0" encoding="utf-8"?>
-<ds:datastoreItem xmlns:ds="http://schemas.openxmlformats.org/officeDocument/2006/customXml" ds:itemID="{35AAFC0D-BC83-4632-9DF9-C3CD3D917241}">
+<ds:datastoreItem xmlns:ds="http://schemas.openxmlformats.org/officeDocument/2006/customXml" ds:itemID="{A5E03F37-7D97-451E-962E-16E9D7F5B01A}">
   <ds:schemaRefs>
     <ds:schemaRef ds:uri="http://schemas.openxmlformats.org/officeDocument/2006/bibliography"/>
   </ds:schemaRefs>

</xml_diff>